<commit_message>
VALIDACIÓN Y DOCUMENTACIÓN TERMINADA
</commit_message>
<xml_diff>
--- a/LLMM/Documentacion WHITEFLASAPP.docx
+++ b/LLMM/Documentacion WHITEFLASAPP.docx
@@ -1562,7 +1562,16 @@
           <w:sz w:val="30"/>
           <w:szCs w:val="30"/>
         </w:rPr>
-        <w:t>1.1.1 Página principal</w:t>
+        <w:t>1.2</w:t>
+      </w:r>
+      <w:r>
+        <w:rPr>
+          <w:b/>
+          <w:i/>
+          <w:sz w:val="30"/>
+          <w:szCs w:val="30"/>
+        </w:rPr>
+        <w:t>.1 Página principal</w:t>
       </w:r>
     </w:p>
     <w:p>
@@ -1577,32 +1586,44 @@
         <w:t xml:space="preserve"> </w:t>
       </w:r>
       <w:r>
-        <w:t>1.1.1.1 Post de descarga.</w:t>
-      </w:r>
-    </w:p>
-    <w:p>
-      <w:pPr>
-        <w:ind w:right="-607"/>
-      </w:pPr>
-    </w:p>
-    <w:p>
-      <w:pPr>
-        <w:ind w:right="-607"/>
-        <w:rPr>
-          <w:b/>
-          <w:i/>
-          <w:sz w:val="30"/>
-          <w:szCs w:val="30"/>
-        </w:rPr>
-      </w:pPr>
-      <w:r>
-        <w:rPr>
-          <w:b/>
-          <w:i/>
-          <w:sz w:val="30"/>
-          <w:szCs w:val="30"/>
-        </w:rPr>
-        <w:t>1.1.2 Whiteflash Tutorial</w:t>
+        <w:t>1.2</w:t>
+      </w:r>
+      <w:r>
+        <w:t>.1.1 Post de descarga.</w:t>
+      </w:r>
+    </w:p>
+    <w:p>
+      <w:pPr>
+        <w:ind w:right="-607"/>
+      </w:pPr>
+    </w:p>
+    <w:p>
+      <w:pPr>
+        <w:ind w:right="-607"/>
+        <w:rPr>
+          <w:b/>
+          <w:i/>
+          <w:sz w:val="30"/>
+          <w:szCs w:val="30"/>
+        </w:rPr>
+      </w:pPr>
+      <w:r>
+        <w:rPr>
+          <w:b/>
+          <w:i/>
+          <w:sz w:val="30"/>
+          <w:szCs w:val="30"/>
+        </w:rPr>
+        <w:t>1.2</w:t>
+      </w:r>
+      <w:r>
+        <w:rPr>
+          <w:b/>
+          <w:i/>
+          <w:sz w:val="30"/>
+          <w:szCs w:val="30"/>
+        </w:rPr>
+        <w:t>.2 Whiteflash Tutorial</w:t>
       </w:r>
     </w:p>
     <w:p>
@@ -1644,7 +1665,16 @@
           <w:sz w:val="30"/>
           <w:szCs w:val="30"/>
         </w:rPr>
-        <w:t>1.1.3 Info del equipo</w:t>
+        <w:t>1.2</w:t>
+      </w:r>
+      <w:r>
+        <w:rPr>
+          <w:b/>
+          <w:i/>
+          <w:sz w:val="30"/>
+          <w:szCs w:val="30"/>
+        </w:rPr>
+        <w:t>.3 Info del equipo</w:t>
       </w:r>
     </w:p>
     <w:p>
@@ -1705,7 +1735,16 @@
           <w:sz w:val="30"/>
           <w:szCs w:val="30"/>
         </w:rPr>
-        <w:t>1.1.4 Valoración</w:t>
+        <w:t>1.2</w:t>
+      </w:r>
+      <w:r>
+        <w:rPr>
+          <w:b/>
+          <w:i/>
+          <w:sz w:val="30"/>
+          <w:szCs w:val="30"/>
+        </w:rPr>
+        <w:t>.4 Valoración</w:t>
       </w:r>
     </w:p>
     <w:p>
@@ -1738,7 +1777,16 @@
           <w:sz w:val="30"/>
           <w:szCs w:val="30"/>
         </w:rPr>
-        <w:t>1.1.5 Contacto</w:t>
+        <w:t>1.2</w:t>
+      </w:r>
+      <w:r>
+        <w:rPr>
+          <w:b/>
+          <w:i/>
+          <w:sz w:val="30"/>
+          <w:szCs w:val="30"/>
+        </w:rPr>
+        <w:t>.5 Contacto</w:t>
       </w:r>
     </w:p>
     <w:p>
@@ -1858,7 +1906,6 @@
           <w:b/>
           <w:sz w:val="30"/>
           <w:szCs w:val="30"/>
-          <w:u w:val="single"/>
         </w:rPr>
       </w:pPr>
       <w:r>
@@ -1874,9 +1921,16 @@
           <w:b/>
           <w:sz w:val="30"/>
           <w:szCs w:val="30"/>
-          <w:u w:val="single"/>
         </w:rPr>
         <w:t xml:space="preserve"> Integrantes</w:t>
+      </w:r>
+      <w:r>
+        <w:rPr>
+          <w:b/>
+          <w:sz w:val="30"/>
+          <w:szCs w:val="30"/>
+        </w:rPr>
+        <w:t>:</w:t>
       </w:r>
     </w:p>
     <w:p>
@@ -2834,8 +2888,6 @@
         </w:rPr>
         <w:t>e</w:t>
       </w:r>
-      <w:bookmarkStart w:id="0" w:name="_GoBack"/>
-      <w:bookmarkEnd w:id="0"/>
       <w:r>
         <w:rPr>
           <w:sz w:val="30"/>
@@ -2843,69 +2895,6 @@
         </w:rPr>
         <w:t>n desarrollo el renderizado para móviles.</w:t>
       </w:r>
-    </w:p>
-    <w:p>
-      <w:pPr>
-        <w:ind w:right="-607"/>
-        <w:rPr>
-          <w:sz w:val="30"/>
-          <w:szCs w:val="30"/>
-        </w:rPr>
-      </w:pPr>
-    </w:p>
-    <w:p>
-      <w:pPr>
-        <w:ind w:right="-607"/>
-        <w:rPr>
-          <w:sz w:val="30"/>
-          <w:szCs w:val="30"/>
-        </w:rPr>
-      </w:pPr>
-    </w:p>
-    <w:p>
-      <w:pPr>
-        <w:ind w:right="-607"/>
-        <w:rPr>
-          <w:sz w:val="30"/>
-          <w:szCs w:val="30"/>
-        </w:rPr>
-      </w:pPr>
-    </w:p>
-    <w:p>
-      <w:pPr>
-        <w:ind w:right="-607"/>
-        <w:rPr>
-          <w:sz w:val="30"/>
-          <w:szCs w:val="30"/>
-        </w:rPr>
-      </w:pPr>
-    </w:p>
-    <w:p>
-      <w:pPr>
-        <w:ind w:right="-607"/>
-        <w:rPr>
-          <w:sz w:val="30"/>
-          <w:szCs w:val="30"/>
-        </w:rPr>
-      </w:pPr>
-    </w:p>
-    <w:p>
-      <w:pPr>
-        <w:ind w:right="-607"/>
-        <w:rPr>
-          <w:sz w:val="30"/>
-          <w:szCs w:val="30"/>
-        </w:rPr>
-      </w:pPr>
-    </w:p>
-    <w:p>
-      <w:pPr>
-        <w:ind w:right="-607"/>
-        <w:rPr>
-          <w:sz w:val="30"/>
-          <w:szCs w:val="30"/>
-        </w:rPr>
-      </w:pPr>
     </w:p>
     <w:p>
       <w:pPr>
@@ -3011,7 +3000,7 @@
           <w:sz w:val="18"/>
           <w:szCs w:val="18"/>
         </w:rPr>
-        <w:t xml:space="preserve">                                                           </w:t>
+        <w:t xml:space="preserve">                                          </w:t>
       </w:r>
     </w:p>
     <w:p>
@@ -3030,6 +3019,7 @@
           <w:sz w:val="30"/>
           <w:szCs w:val="30"/>
         </w:rPr>
+        <w:lastRenderedPageBreak/>
         <w:t xml:space="preserve"> </w:t>
       </w:r>
       <w:r>
@@ -3248,7 +3238,6 @@
           <w:noProof/>
           <w:lang w:val="es-ES"/>
         </w:rPr>
-        <w:lastRenderedPageBreak/>
         <w:drawing>
           <wp:inline distT="0" distB="0" distL="0" distR="0" wp14:anchorId="56F4B1FC" wp14:editId="0AADBA36">
             <wp:extent cx="5733415" cy="3182620"/>
@@ -3311,6 +3300,7 @@
           <w:sz w:val="30"/>
           <w:szCs w:val="30"/>
         </w:rPr>
+        <w:lastRenderedPageBreak/>
         <w:t xml:space="preserve">  </w:t>
       </w:r>
       <w:r>
@@ -3567,7 +3557,6 @@
           <w:noProof/>
           <w:lang w:val="es-ES"/>
         </w:rPr>
-        <w:lastRenderedPageBreak/>
         <w:drawing>
           <wp:inline distT="0" distB="0" distL="0" distR="0" wp14:anchorId="1B708146" wp14:editId="449FD4AC">
             <wp:extent cx="5733415" cy="1314450"/>
@@ -3730,6 +3719,7 @@
           <w:sz w:val="30"/>
           <w:szCs w:val="30"/>
         </w:rPr>
+        <w:lastRenderedPageBreak/>
         <w:t xml:space="preserve">        </w:t>
       </w:r>
       <w:r>
@@ -3970,7 +3960,6 @@
           <w:noProof/>
           <w:lang w:val="es-ES"/>
         </w:rPr>
-        <w:lastRenderedPageBreak/>
         <w:drawing>
           <wp:inline distT="0" distB="0" distL="0" distR="0" wp14:anchorId="170FAAAA" wp14:editId="31542F84">
             <wp:extent cx="6062345" cy="5314950"/>
@@ -4010,18 +3999,6 @@
     </w:p>
     <w:p>
       <w:pPr>
-        <w:ind w:right="-607"/>
-        <w:rPr>
-          <w:b/>
-          <w:i/>
-          <w:sz w:val="30"/>
-          <w:szCs w:val="30"/>
-          <w:u w:val="single"/>
-        </w:rPr>
-      </w:pPr>
-    </w:p>
-    <w:p>
-      <w:pPr>
         <w:ind w:left="-141" w:right="-607" w:hanging="708"/>
         <w:rPr>
           <w:b/>
@@ -4037,6 +4014,7 @@
           <w:sz w:val="30"/>
           <w:szCs w:val="30"/>
         </w:rPr>
+        <w:lastRenderedPageBreak/>
         <w:t xml:space="preserve">                     </w:t>
       </w:r>
       <w:r>
@@ -4270,360 +4248,371 @@
           <w:sz w:val="30"/>
           <w:szCs w:val="30"/>
         </w:rPr>
+        <w:t>-Sourcetree</w:t>
+      </w:r>
+    </w:p>
+    <w:p>
+      <w:pPr>
+        <w:ind w:left="720" w:right="-607"/>
+        <w:rPr>
+          <w:sz w:val="30"/>
+          <w:szCs w:val="30"/>
+        </w:rPr>
+      </w:pPr>
+      <w:r>
+        <w:rPr>
+          <w:sz w:val="30"/>
+          <w:szCs w:val="30"/>
+        </w:rPr>
+        <w:t>-GitHub</w:t>
+      </w:r>
+    </w:p>
+    <w:p>
+      <w:pPr>
+        <w:ind w:left="720" w:right="-607"/>
+        <w:rPr>
+          <w:sz w:val="30"/>
+          <w:szCs w:val="30"/>
+        </w:rPr>
+      </w:pPr>
+      <w:r>
+        <w:rPr>
+          <w:sz w:val="30"/>
+          <w:szCs w:val="30"/>
+        </w:rPr>
+        <w:t>-Google Chrome</w:t>
+      </w:r>
+    </w:p>
+    <w:p>
+      <w:pPr>
+        <w:ind w:left="720" w:right="-607"/>
+        <w:rPr>
+          <w:sz w:val="30"/>
+          <w:szCs w:val="30"/>
+        </w:rPr>
+      </w:pPr>
+      <w:r>
+        <w:rPr>
+          <w:sz w:val="30"/>
+          <w:szCs w:val="30"/>
+        </w:rPr>
+        <w:t>-Firefox</w:t>
+      </w:r>
+    </w:p>
+    <w:p>
+      <w:pPr>
+        <w:ind w:left="720" w:right="-607"/>
+        <w:rPr>
+          <w:b/>
+          <w:sz w:val="30"/>
+          <w:szCs w:val="30"/>
+          <w:u w:val="single"/>
+        </w:rPr>
+      </w:pPr>
+    </w:p>
+    <w:p>
+      <w:pPr>
+        <w:ind w:left="-141" w:right="-607" w:hanging="708"/>
+        <w:rPr>
+          <w:sz w:val="30"/>
+          <w:szCs w:val="30"/>
+        </w:rPr>
+      </w:pPr>
+      <w:r>
+        <w:rPr>
+          <w:b/>
+          <w:sz w:val="30"/>
+          <w:szCs w:val="30"/>
+        </w:rPr>
+        <w:t xml:space="preserve">                     </w:t>
+      </w:r>
+      <w:r>
+        <w:rPr>
+          <w:b/>
+          <w:sz w:val="30"/>
+          <w:szCs w:val="30"/>
+          <w:u w:val="single"/>
+        </w:rPr>
+        <w:t>3.2 Sitios Web, Blogs, Foros, etc.                                               .</w:t>
+      </w:r>
+    </w:p>
+    <w:p>
+      <w:pPr>
+        <w:ind w:left="-141" w:right="-607" w:hanging="708"/>
+        <w:rPr>
+          <w:sz w:val="30"/>
+          <w:szCs w:val="30"/>
+        </w:rPr>
+      </w:pPr>
+      <w:r>
+        <w:rPr>
+          <w:sz w:val="30"/>
+          <w:szCs w:val="30"/>
+        </w:rPr>
+        <w:t xml:space="preserve">                   -Florida oberta</w:t>
+      </w:r>
+    </w:p>
+    <w:p>
+      <w:pPr>
+        <w:ind w:left="-141" w:right="-607" w:hanging="708"/>
+        <w:rPr>
+          <w:sz w:val="30"/>
+          <w:szCs w:val="30"/>
+        </w:rPr>
+      </w:pPr>
+      <w:r>
+        <w:rPr>
+          <w:sz w:val="30"/>
+          <w:szCs w:val="30"/>
+        </w:rPr>
+        <w:t xml:space="preserve">                   -W3Schools</w:t>
+      </w:r>
+    </w:p>
+    <w:p>
+      <w:pPr>
+        <w:ind w:left="-141" w:right="-607" w:hanging="708"/>
+        <w:rPr>
+          <w:sz w:val="30"/>
+          <w:szCs w:val="30"/>
+        </w:rPr>
+      </w:pPr>
+      <w:r>
+        <w:rPr>
+          <w:sz w:val="30"/>
+          <w:szCs w:val="30"/>
+        </w:rPr>
+        <w:t xml:space="preserve">                   -ValidadorW3</w:t>
+      </w:r>
+    </w:p>
+    <w:p>
+      <w:pPr>
+        <w:ind w:left="-141" w:right="-607" w:hanging="708"/>
+        <w:rPr>
+          <w:sz w:val="30"/>
+          <w:szCs w:val="30"/>
+        </w:rPr>
+      </w:pPr>
+      <w:r>
+        <w:rPr>
+          <w:sz w:val="30"/>
+          <w:szCs w:val="30"/>
+        </w:rPr>
+        <w:t xml:space="preserve">                   -GitHub</w:t>
+      </w:r>
+    </w:p>
+    <w:p>
+      <w:pPr>
+        <w:ind w:left="-141" w:right="-607" w:hanging="708"/>
+        <w:rPr>
+          <w:sz w:val="30"/>
+          <w:szCs w:val="30"/>
+        </w:rPr>
+      </w:pPr>
+      <w:r>
+        <w:rPr>
+          <w:sz w:val="30"/>
+          <w:szCs w:val="30"/>
+        </w:rPr>
+        <w:t xml:space="preserve">                   -Tailwind</w:t>
+      </w:r>
+    </w:p>
+    <w:p>
+      <w:pPr>
+        <w:ind w:left="-141" w:right="-607" w:hanging="708"/>
+        <w:rPr>
+          <w:sz w:val="30"/>
+          <w:szCs w:val="30"/>
+        </w:rPr>
+      </w:pPr>
+      <w:r>
+        <w:rPr>
+          <w:sz w:val="30"/>
+          <w:szCs w:val="30"/>
+        </w:rPr>
+        <w:t xml:space="preserve">                   -Wikipedia</w:t>
+      </w:r>
+    </w:p>
+    <w:p>
+      <w:pPr>
+        <w:ind w:left="-141" w:right="-607" w:hanging="708"/>
+        <w:rPr>
+          <w:sz w:val="30"/>
+          <w:szCs w:val="30"/>
+        </w:rPr>
+      </w:pPr>
+      <w:r>
+        <w:rPr>
+          <w:sz w:val="30"/>
+          <w:szCs w:val="30"/>
+        </w:rPr>
+        <w:t xml:space="preserve">                   -Imágenes de compras.</w:t>
+      </w:r>
+    </w:p>
+    <w:p>
+      <w:pPr>
+        <w:ind w:left="-141" w:right="-607" w:hanging="708"/>
+        <w:rPr>
+          <w:sz w:val="30"/>
+          <w:szCs w:val="30"/>
+        </w:rPr>
+      </w:pPr>
+      <w:r>
+        <w:rPr>
+          <w:sz w:val="30"/>
+          <w:szCs w:val="30"/>
+        </w:rPr>
+        <w:t xml:space="preserve">                   -Amazon.es.</w:t>
+      </w:r>
+    </w:p>
+    <w:p>
+      <w:pPr>
+        <w:ind w:left="-141" w:right="-607" w:hanging="708"/>
+        <w:rPr>
+          <w:sz w:val="30"/>
+          <w:szCs w:val="30"/>
+        </w:rPr>
+      </w:pPr>
+      <w:r>
+        <w:rPr>
+          <w:sz w:val="30"/>
+          <w:szCs w:val="30"/>
+        </w:rPr>
+        <w:t xml:space="preserve">                   -Wallapop</w:t>
+      </w:r>
+    </w:p>
+    <w:p>
+      <w:pPr>
+        <w:ind w:left="-141" w:right="-607" w:hanging="708"/>
+        <w:rPr>
+          <w:sz w:val="30"/>
+          <w:szCs w:val="30"/>
+        </w:rPr>
+      </w:pPr>
+      <w:r>
+        <w:rPr>
+          <w:sz w:val="30"/>
+          <w:szCs w:val="30"/>
+        </w:rPr>
+        <w:t xml:space="preserve">                   -Google Drive</w:t>
+      </w:r>
+    </w:p>
+    <w:p>
+      <w:pPr>
+        <w:ind w:left="-141" w:right="-607" w:hanging="708"/>
+        <w:rPr>
+          <w:sz w:val="30"/>
+          <w:szCs w:val="30"/>
+        </w:rPr>
+      </w:pPr>
+      <w:r>
+        <w:rPr>
+          <w:sz w:val="30"/>
+          <w:szCs w:val="30"/>
+        </w:rPr>
+        <w:t xml:space="preserve">                   -NinjaMockup</w:t>
+      </w:r>
+    </w:p>
+    <w:p>
+      <w:pPr>
+        <w:ind w:left="-141" w:right="-607" w:hanging="708"/>
+        <w:rPr>
+          <w:sz w:val="30"/>
+          <w:szCs w:val="30"/>
+        </w:rPr>
+      </w:pPr>
+      <w:r>
+        <w:rPr>
+          <w:sz w:val="30"/>
+          <w:szCs w:val="30"/>
+        </w:rPr>
+        <w:t xml:space="preserve">                   -Facebook</w:t>
+      </w:r>
+    </w:p>
+    <w:p>
+      <w:pPr>
+        <w:ind w:left="-141" w:right="-607" w:hanging="708"/>
+        <w:rPr>
+          <w:sz w:val="30"/>
+          <w:szCs w:val="30"/>
+        </w:rPr>
+      </w:pPr>
+      <w:r>
+        <w:rPr>
+          <w:sz w:val="30"/>
+          <w:szCs w:val="30"/>
+        </w:rPr>
+        <w:t xml:space="preserve">                   -Instagram</w:t>
+      </w:r>
+    </w:p>
+    <w:p>
+      <w:pPr>
+        <w:ind w:left="-141" w:right="-607" w:hanging="708"/>
+        <w:rPr>
+          <w:sz w:val="30"/>
+          <w:szCs w:val="30"/>
+        </w:rPr>
+      </w:pPr>
+      <w:r>
+        <w:rPr>
+          <w:sz w:val="30"/>
+          <w:szCs w:val="30"/>
+        </w:rPr>
+        <w:t xml:space="preserve">                   -Twitter</w:t>
+      </w:r>
+    </w:p>
+    <w:p>
+      <w:pPr>
+        <w:ind w:left="-141" w:right="-607" w:hanging="708"/>
+        <w:rPr>
+          <w:sz w:val="30"/>
+          <w:szCs w:val="30"/>
+        </w:rPr>
+      </w:pPr>
+      <w:r>
+        <w:rPr>
+          <w:sz w:val="30"/>
+          <w:szCs w:val="30"/>
+        </w:rPr>
+        <w:t xml:space="preserve">                   -</w:t>
+      </w:r>
+      <w:proofErr w:type="spellStart"/>
+      <w:r>
+        <w:rPr>
+          <w:sz w:val="30"/>
+          <w:szCs w:val="30"/>
+        </w:rPr>
+        <w:t>Pixabay</w:t>
+      </w:r>
+      <w:proofErr w:type="spellEnd"/>
+    </w:p>
+    <w:p>
+      <w:pPr>
+        <w:ind w:left="-141" w:right="-607" w:hanging="708"/>
+        <w:rPr>
+          <w:sz w:val="30"/>
+          <w:szCs w:val="30"/>
+        </w:rPr>
+      </w:pPr>
+      <w:bookmarkStart w:id="0" w:name="_GoBack"/>
+      <w:bookmarkEnd w:id="0"/>
+    </w:p>
+    <w:p>
+      <w:pPr>
+        <w:ind w:right="-607"/>
+        <w:rPr>
+          <w:b/>
+          <w:sz w:val="30"/>
+          <w:szCs w:val="30"/>
+          <w:u w:val="single"/>
+        </w:rPr>
+      </w:pPr>
+      <w:r>
+        <w:rPr>
+          <w:b/>
+          <w:sz w:val="30"/>
+          <w:szCs w:val="30"/>
+        </w:rPr>
         <w:lastRenderedPageBreak/>
-        <w:t>-Sourcetree</w:t>
-      </w:r>
-    </w:p>
-    <w:p>
-      <w:pPr>
-        <w:ind w:left="720" w:right="-607"/>
-        <w:rPr>
-          <w:sz w:val="30"/>
-          <w:szCs w:val="30"/>
-        </w:rPr>
-      </w:pPr>
-      <w:r>
-        <w:rPr>
-          <w:sz w:val="30"/>
-          <w:szCs w:val="30"/>
-        </w:rPr>
-        <w:t>-GitHub</w:t>
-      </w:r>
-    </w:p>
-    <w:p>
-      <w:pPr>
-        <w:ind w:left="720" w:right="-607"/>
-        <w:rPr>
-          <w:sz w:val="30"/>
-          <w:szCs w:val="30"/>
-        </w:rPr>
-      </w:pPr>
-      <w:r>
-        <w:rPr>
-          <w:sz w:val="30"/>
-          <w:szCs w:val="30"/>
-        </w:rPr>
-        <w:t>-Google Chrome</w:t>
-      </w:r>
-    </w:p>
-    <w:p>
-      <w:pPr>
-        <w:ind w:left="720" w:right="-607"/>
-        <w:rPr>
-          <w:sz w:val="30"/>
-          <w:szCs w:val="30"/>
-        </w:rPr>
-      </w:pPr>
-      <w:r>
-        <w:rPr>
-          <w:sz w:val="30"/>
-          <w:szCs w:val="30"/>
-        </w:rPr>
-        <w:t>-Firefox</w:t>
-      </w:r>
-    </w:p>
-    <w:p>
-      <w:pPr>
-        <w:ind w:left="720" w:right="-607"/>
-        <w:rPr>
-          <w:b/>
-          <w:sz w:val="30"/>
-          <w:szCs w:val="30"/>
-          <w:u w:val="single"/>
-        </w:rPr>
-      </w:pPr>
-    </w:p>
-    <w:p>
-      <w:pPr>
-        <w:ind w:left="-141" w:right="-607" w:hanging="708"/>
-        <w:rPr>
-          <w:sz w:val="30"/>
-          <w:szCs w:val="30"/>
-        </w:rPr>
-      </w:pPr>
-      <w:r>
-        <w:rPr>
-          <w:b/>
-          <w:sz w:val="30"/>
-          <w:szCs w:val="30"/>
-        </w:rPr>
-        <w:t xml:space="preserve">                     </w:t>
-      </w:r>
-      <w:r>
-        <w:rPr>
-          <w:b/>
-          <w:sz w:val="30"/>
-          <w:szCs w:val="30"/>
-          <w:u w:val="single"/>
-        </w:rPr>
-        <w:t>3.2 Sitios Web, Blogs, Foros, etc.                                               .</w:t>
-      </w:r>
-    </w:p>
-    <w:p>
-      <w:pPr>
-        <w:ind w:left="-141" w:right="-607" w:hanging="708"/>
-        <w:rPr>
-          <w:sz w:val="30"/>
-          <w:szCs w:val="30"/>
-        </w:rPr>
-      </w:pPr>
-      <w:r>
-        <w:rPr>
-          <w:sz w:val="30"/>
-          <w:szCs w:val="30"/>
-        </w:rPr>
-        <w:t xml:space="preserve">                   -Florida oberta</w:t>
-      </w:r>
-    </w:p>
-    <w:p>
-      <w:pPr>
-        <w:ind w:left="-141" w:right="-607" w:hanging="708"/>
-        <w:rPr>
-          <w:sz w:val="30"/>
-          <w:szCs w:val="30"/>
-        </w:rPr>
-      </w:pPr>
-      <w:r>
-        <w:rPr>
-          <w:sz w:val="30"/>
-          <w:szCs w:val="30"/>
-        </w:rPr>
-        <w:t xml:space="preserve">                   -W3Schools</w:t>
-      </w:r>
-    </w:p>
-    <w:p>
-      <w:pPr>
-        <w:ind w:left="-141" w:right="-607" w:hanging="708"/>
-        <w:rPr>
-          <w:sz w:val="30"/>
-          <w:szCs w:val="30"/>
-        </w:rPr>
-      </w:pPr>
-      <w:r>
-        <w:rPr>
-          <w:sz w:val="30"/>
-          <w:szCs w:val="30"/>
-        </w:rPr>
-        <w:t xml:space="preserve">                   -ValidadorW3</w:t>
-      </w:r>
-    </w:p>
-    <w:p>
-      <w:pPr>
-        <w:ind w:left="-141" w:right="-607" w:hanging="708"/>
-        <w:rPr>
-          <w:sz w:val="30"/>
-          <w:szCs w:val="30"/>
-        </w:rPr>
-      </w:pPr>
-      <w:r>
-        <w:rPr>
-          <w:sz w:val="30"/>
-          <w:szCs w:val="30"/>
-        </w:rPr>
-        <w:t xml:space="preserve">                   -GitHub</w:t>
-      </w:r>
-    </w:p>
-    <w:p>
-      <w:pPr>
-        <w:ind w:left="-141" w:right="-607" w:hanging="708"/>
-        <w:rPr>
-          <w:sz w:val="30"/>
-          <w:szCs w:val="30"/>
-        </w:rPr>
-      </w:pPr>
-      <w:r>
-        <w:rPr>
-          <w:sz w:val="30"/>
-          <w:szCs w:val="30"/>
-        </w:rPr>
-        <w:t xml:space="preserve">                   -Tailwind</w:t>
-      </w:r>
-    </w:p>
-    <w:p>
-      <w:pPr>
-        <w:ind w:left="-141" w:right="-607" w:hanging="708"/>
-        <w:rPr>
-          <w:sz w:val="30"/>
-          <w:szCs w:val="30"/>
-        </w:rPr>
-      </w:pPr>
-      <w:r>
-        <w:rPr>
-          <w:sz w:val="30"/>
-          <w:szCs w:val="30"/>
-        </w:rPr>
-        <w:t xml:space="preserve">                   -Wikipedia</w:t>
-      </w:r>
-    </w:p>
-    <w:p>
-      <w:pPr>
-        <w:ind w:left="-141" w:right="-607" w:hanging="708"/>
-        <w:rPr>
-          <w:sz w:val="30"/>
-          <w:szCs w:val="30"/>
-        </w:rPr>
-      </w:pPr>
-      <w:r>
-        <w:rPr>
-          <w:sz w:val="30"/>
-          <w:szCs w:val="30"/>
-        </w:rPr>
-        <w:t xml:space="preserve">                   -Imágenes de compras.</w:t>
-      </w:r>
-    </w:p>
-    <w:p>
-      <w:pPr>
-        <w:ind w:left="-141" w:right="-607" w:hanging="708"/>
-        <w:rPr>
-          <w:sz w:val="30"/>
-          <w:szCs w:val="30"/>
-        </w:rPr>
-      </w:pPr>
-      <w:r>
-        <w:rPr>
-          <w:sz w:val="30"/>
-          <w:szCs w:val="30"/>
-        </w:rPr>
-        <w:t xml:space="preserve">                   -Amazon.es.</w:t>
-      </w:r>
-    </w:p>
-    <w:p>
-      <w:pPr>
-        <w:ind w:left="-141" w:right="-607" w:hanging="708"/>
-        <w:rPr>
-          <w:sz w:val="30"/>
-          <w:szCs w:val="30"/>
-        </w:rPr>
-      </w:pPr>
-      <w:r>
-        <w:rPr>
-          <w:sz w:val="30"/>
-          <w:szCs w:val="30"/>
-        </w:rPr>
-        <w:t xml:space="preserve">                   -Wallapop</w:t>
-      </w:r>
-    </w:p>
-    <w:p>
-      <w:pPr>
-        <w:ind w:left="-141" w:right="-607" w:hanging="708"/>
-        <w:rPr>
-          <w:sz w:val="30"/>
-          <w:szCs w:val="30"/>
-        </w:rPr>
-      </w:pPr>
-      <w:r>
-        <w:rPr>
-          <w:sz w:val="30"/>
-          <w:szCs w:val="30"/>
-        </w:rPr>
-        <w:t xml:space="preserve">                   -Google Drive</w:t>
-      </w:r>
-    </w:p>
-    <w:p>
-      <w:pPr>
-        <w:ind w:left="-141" w:right="-607" w:hanging="708"/>
-        <w:rPr>
-          <w:sz w:val="30"/>
-          <w:szCs w:val="30"/>
-        </w:rPr>
-      </w:pPr>
-      <w:r>
-        <w:rPr>
-          <w:sz w:val="30"/>
-          <w:szCs w:val="30"/>
-        </w:rPr>
-        <w:t xml:space="preserve">                   -NinjaMockup</w:t>
-      </w:r>
-    </w:p>
-    <w:p>
-      <w:pPr>
-        <w:ind w:left="-141" w:right="-607" w:hanging="708"/>
-        <w:rPr>
-          <w:sz w:val="30"/>
-          <w:szCs w:val="30"/>
-        </w:rPr>
-      </w:pPr>
-      <w:r>
-        <w:rPr>
-          <w:sz w:val="30"/>
-          <w:szCs w:val="30"/>
-        </w:rPr>
-        <w:t xml:space="preserve">                   -Facebook</w:t>
-      </w:r>
-    </w:p>
-    <w:p>
-      <w:pPr>
-        <w:ind w:left="-141" w:right="-607" w:hanging="708"/>
-        <w:rPr>
-          <w:sz w:val="30"/>
-          <w:szCs w:val="30"/>
-        </w:rPr>
-      </w:pPr>
-      <w:r>
-        <w:rPr>
-          <w:sz w:val="30"/>
-          <w:szCs w:val="30"/>
-        </w:rPr>
-        <w:t xml:space="preserve">                   -Instagram</w:t>
-      </w:r>
-    </w:p>
-    <w:p>
-      <w:pPr>
-        <w:ind w:left="-141" w:right="-607" w:hanging="708"/>
-        <w:rPr>
-          <w:sz w:val="30"/>
-          <w:szCs w:val="30"/>
-        </w:rPr>
-      </w:pPr>
-      <w:r>
-        <w:rPr>
-          <w:sz w:val="30"/>
-          <w:szCs w:val="30"/>
-        </w:rPr>
-        <w:t xml:space="preserve">                   -Twitter</w:t>
-      </w:r>
-    </w:p>
-    <w:p>
-      <w:pPr>
-        <w:ind w:left="-141" w:right="-607" w:hanging="708"/>
-        <w:rPr>
-          <w:sz w:val="30"/>
-          <w:szCs w:val="30"/>
-        </w:rPr>
-      </w:pPr>
-      <w:r>
-        <w:rPr>
-          <w:sz w:val="30"/>
-          <w:szCs w:val="30"/>
-        </w:rPr>
-        <w:t xml:space="preserve">                   -Pixabay</w:t>
-      </w:r>
-    </w:p>
-    <w:p>
-      <w:pPr>
-        <w:ind w:right="-607"/>
-        <w:rPr>
-          <w:sz w:val="30"/>
-          <w:szCs w:val="30"/>
-        </w:rPr>
-      </w:pPr>
-    </w:p>
-    <w:p>
-      <w:pPr>
-        <w:ind w:right="-607"/>
-        <w:rPr>
-          <w:b/>
-          <w:sz w:val="30"/>
-          <w:szCs w:val="30"/>
-          <w:u w:val="single"/>
-        </w:rPr>
-      </w:pPr>
-      <w:r>
-        <w:rPr>
-          <w:b/>
-          <w:sz w:val="30"/>
-          <w:szCs w:val="30"/>
-        </w:rPr>
         <w:t xml:space="preserve">             </w:t>
       </w:r>
       <w:r>
@@ -4975,6 +4964,293 @@
     </w:p>
     <w:p>
       <w:pPr>
+        <w:spacing w:after="160" w:line="259" w:lineRule="auto"/>
+        <w:rPr>
+          <w:sz w:val="30"/>
+          <w:szCs w:val="30"/>
+        </w:rPr>
+      </w:pPr>
+    </w:p>
+    <w:p>
+      <w:pPr>
+        <w:spacing w:after="160" w:line="259" w:lineRule="auto"/>
+        <w:rPr>
+          <w:sz w:val="30"/>
+          <w:szCs w:val="30"/>
+        </w:rPr>
+      </w:pPr>
+      <w:r>
+        <w:rPr>
+          <w:sz w:val="30"/>
+          <w:szCs w:val="30"/>
+        </w:rPr>
+        <w:pict>
+          <v:shapetype id="_x0000_t75" coordsize="21600,21600" o:spt="75" o:preferrelative="t" path="m@4@5l@4@11@9@11@9@5xe" filled="f" stroked="f">
+            <v:stroke joinstyle="miter"/>
+            <v:formulas>
+              <v:f eqn="if lineDrawn pixelLineWidth 0"/>
+              <v:f eqn="sum @0 1 0"/>
+              <v:f eqn="sum 0 0 @1"/>
+              <v:f eqn="prod @2 1 2"/>
+              <v:f eqn="prod @3 21600 pixelWidth"/>
+              <v:f eqn="prod @3 21600 pixelHeight"/>
+              <v:f eqn="sum @0 0 1"/>
+              <v:f eqn="prod @6 1 2"/>
+              <v:f eqn="prod @7 21600 pixelWidth"/>
+              <v:f eqn="sum @8 21600 0"/>
+              <v:f eqn="prod @7 21600 pixelHeight"/>
+              <v:f eqn="sum @10 21600 0"/>
+            </v:formulas>
+            <v:path o:extrusionok="f" gradientshapeok="t" o:connecttype="rect"/>
+            <o:lock v:ext="edit" aspectratio="t"/>
+          </v:shapetype>
+          <v:shape id="_x0000_i1025" type="#_x0000_t75" style="width:450.75pt;height:177pt">
+            <v:imagedata r:id="rId32" o:title="ValidationIndex"/>
+          </v:shape>
+        </w:pict>
+      </w:r>
+    </w:p>
+    <w:p>
+      <w:pPr>
+        <w:spacing w:after="160" w:line="259" w:lineRule="auto"/>
+        <w:rPr>
+          <w:sz w:val="30"/>
+          <w:szCs w:val="30"/>
+        </w:rPr>
+      </w:pPr>
+    </w:p>
+    <w:p>
+      <w:pPr>
+        <w:spacing w:after="160" w:line="259" w:lineRule="auto"/>
+        <w:rPr>
+          <w:sz w:val="30"/>
+          <w:szCs w:val="30"/>
+        </w:rPr>
+      </w:pPr>
+      <w:r>
+        <w:rPr>
+          <w:noProof/>
+          <w:sz w:val="30"/>
+          <w:szCs w:val="30"/>
+          <w:lang w:val="es-ES"/>
+        </w:rPr>
+        <w:drawing>
+          <wp:inline distT="0" distB="0" distL="0" distR="0">
+            <wp:extent cx="5733415" cy="1838121"/>
+            <wp:effectExtent l="0" t="0" r="635" b="0"/>
+            <wp:docPr id="8" name="Imagen 8" descr="C:\Users\1erDAM\AppData\Local\Microsoft\Windows\INetCache\Content.Word\ValidationPost.png"/>
+            <wp:cNvGraphicFramePr>
+              <a:graphicFrameLocks xmlns:a="http://schemas.openxmlformats.org/drawingml/2006/main" noChangeAspect="1"/>
+            </wp:cNvGraphicFramePr>
+            <a:graphic xmlns:a="http://schemas.openxmlformats.org/drawingml/2006/main">
+              <a:graphicData uri="http://schemas.openxmlformats.org/drawingml/2006/picture">
+                <pic:pic xmlns:pic="http://schemas.openxmlformats.org/drawingml/2006/picture">
+                  <pic:nvPicPr>
+                    <pic:cNvPr id="0" name="Picture 10" descr="C:\Users\1erDAM\AppData\Local\Microsoft\Windows\INetCache\Content.Word\ValidationPost.png"/>
+                    <pic:cNvPicPr>
+                      <a:picLocks noChangeAspect="1" noChangeArrowheads="1"/>
+                    </pic:cNvPicPr>
+                  </pic:nvPicPr>
+                  <pic:blipFill>
+                    <a:blip r:embed="rId33">
+                      <a:extLst>
+                        <a:ext uri="{28A0092B-C50C-407E-A947-70E740481C1C}">
+                          <a14:useLocalDpi xmlns:a14="http://schemas.microsoft.com/office/drawing/2010/main" val="0"/>
+                        </a:ext>
+                      </a:extLst>
+                    </a:blip>
+                    <a:srcRect/>
+                    <a:stretch>
+                      <a:fillRect/>
+                    </a:stretch>
+                  </pic:blipFill>
+                  <pic:spPr bwMode="auto">
+                    <a:xfrm>
+                      <a:off x="0" y="0"/>
+                      <a:ext cx="5733415" cy="1838121"/>
+                    </a:xfrm>
+                    <a:prstGeom prst="rect">
+                      <a:avLst/>
+                    </a:prstGeom>
+                    <a:noFill/>
+                    <a:ln>
+                      <a:noFill/>
+                    </a:ln>
+                  </pic:spPr>
+                </pic:pic>
+              </a:graphicData>
+            </a:graphic>
+          </wp:inline>
+        </w:drawing>
+      </w:r>
+    </w:p>
+    <w:p>
+      <w:pPr>
+        <w:spacing w:after="160" w:line="259" w:lineRule="auto"/>
+        <w:rPr>
+          <w:sz w:val="30"/>
+          <w:szCs w:val="30"/>
+        </w:rPr>
+      </w:pPr>
+    </w:p>
+    <w:p>
+      <w:pPr>
+        <w:spacing w:after="160" w:line="259" w:lineRule="auto"/>
+        <w:rPr>
+          <w:sz w:val="30"/>
+          <w:szCs w:val="30"/>
+        </w:rPr>
+      </w:pPr>
+      <w:r>
+        <w:rPr>
+          <w:sz w:val="30"/>
+          <w:szCs w:val="30"/>
+        </w:rPr>
+        <w:lastRenderedPageBreak/>
+        <w:pict>
+          <v:shape id="_x0000_i1026" type="#_x0000_t75" style="width:451.5pt;height:177pt">
+            <v:imagedata r:id="rId34" o:title="ValidationWhiteFlash"/>
+          </v:shape>
+        </w:pict>
+      </w:r>
+    </w:p>
+    <w:p>
+      <w:pPr>
+        <w:pBdr>
+          <w:bottom w:val="single" w:sz="6" w:space="1" w:color="auto"/>
+        </w:pBdr>
+        <w:spacing w:after="160" w:line="259" w:lineRule="auto"/>
+        <w:rPr>
+          <w:sz w:val="30"/>
+          <w:szCs w:val="30"/>
+        </w:rPr>
+      </w:pPr>
+    </w:p>
+    <w:p>
+      <w:pPr>
+        <w:spacing w:after="160" w:line="259" w:lineRule="auto"/>
+        <w:rPr>
+          <w:sz w:val="30"/>
+          <w:szCs w:val="30"/>
+        </w:rPr>
+      </w:pPr>
+    </w:p>
+    <w:p>
+      <w:pPr>
+        <w:spacing w:after="160" w:line="259" w:lineRule="auto"/>
+        <w:rPr>
+          <w:sz w:val="30"/>
+          <w:szCs w:val="30"/>
+        </w:rPr>
+      </w:pPr>
+      <w:r>
+        <w:rPr>
+          <w:sz w:val="30"/>
+          <w:szCs w:val="30"/>
+        </w:rPr>
+        <w:pict>
+          <v:shape id="_x0000_i1027" type="#_x0000_t75" style="width:451.5pt;height:146.25pt">
+            <v:imagedata r:id="rId35" o:title="ValidationCONTACTO"/>
+          </v:shape>
+        </w:pict>
+      </w:r>
+    </w:p>
+    <w:p>
+      <w:pPr>
+        <w:spacing w:after="160" w:line="259" w:lineRule="auto"/>
+        <w:rPr>
+          <w:sz w:val="30"/>
+          <w:szCs w:val="30"/>
+        </w:rPr>
+      </w:pPr>
+    </w:p>
+    <w:p>
+      <w:pPr>
+        <w:ind w:right="-607"/>
+        <w:rPr>
+          <w:sz w:val="30"/>
+          <w:szCs w:val="30"/>
+        </w:rPr>
+      </w:pPr>
+      <w:r>
+        <w:rPr>
+          <w:noProof/>
+          <w:sz w:val="30"/>
+          <w:szCs w:val="30"/>
+          <w:lang w:val="es-ES"/>
+        </w:rPr>
+        <w:drawing>
+          <wp:inline distT="0" distB="0" distL="0" distR="0">
+            <wp:extent cx="5724525" cy="2085975"/>
+            <wp:effectExtent l="0" t="0" r="9525" b="9525"/>
+            <wp:docPr id="6" name="Imagen 6" descr="C:\Users\1erDAM\AppData\Local\Microsoft\Windows\INetCache\Content.Word\ValidationValora.png"/>
+            <wp:cNvGraphicFramePr>
+              <a:graphicFrameLocks xmlns:a="http://schemas.openxmlformats.org/drawingml/2006/main" noChangeAspect="1"/>
+            </wp:cNvGraphicFramePr>
+            <a:graphic xmlns:a="http://schemas.openxmlformats.org/drawingml/2006/main">
+              <a:graphicData uri="http://schemas.openxmlformats.org/drawingml/2006/picture">
+                <pic:pic xmlns:pic="http://schemas.openxmlformats.org/drawingml/2006/picture">
+                  <pic:nvPicPr>
+                    <pic:cNvPr id="0" name="Picture 7" descr="C:\Users\1erDAM\AppData\Local\Microsoft\Windows\INetCache\Content.Word\ValidationValora.png"/>
+                    <pic:cNvPicPr>
+                      <a:picLocks noChangeAspect="1" noChangeArrowheads="1"/>
+                    </pic:cNvPicPr>
+                  </pic:nvPicPr>
+                  <pic:blipFill>
+                    <a:blip r:embed="rId36">
+                      <a:extLst>
+                        <a:ext uri="{28A0092B-C50C-407E-A947-70E740481C1C}">
+                          <a14:useLocalDpi xmlns:a14="http://schemas.microsoft.com/office/drawing/2010/main" val="0"/>
+                        </a:ext>
+                      </a:extLst>
+                    </a:blip>
+                    <a:srcRect/>
+                    <a:stretch>
+                      <a:fillRect/>
+                    </a:stretch>
+                  </pic:blipFill>
+                  <pic:spPr bwMode="auto">
+                    <a:xfrm>
+                      <a:off x="0" y="0"/>
+                      <a:ext cx="5724525" cy="2085975"/>
+                    </a:xfrm>
+                    <a:prstGeom prst="rect">
+                      <a:avLst/>
+                    </a:prstGeom>
+                    <a:noFill/>
+                    <a:ln>
+                      <a:noFill/>
+                    </a:ln>
+                  </pic:spPr>
+                </pic:pic>
+              </a:graphicData>
+            </a:graphic>
+          </wp:inline>
+        </w:drawing>
+      </w:r>
+    </w:p>
+    <w:p>
+      <w:pPr>
+        <w:ind w:right="-607"/>
+        <w:rPr>
+          <w:sz w:val="30"/>
+          <w:szCs w:val="30"/>
+        </w:rPr>
+      </w:pPr>
+    </w:p>
+    <w:p>
+      <w:pPr>
+        <w:ind w:right="-607"/>
+        <w:rPr>
+          <w:b/>
+          <w:sz w:val="30"/>
+          <w:szCs w:val="30"/>
+          <w:u w:val="single"/>
+        </w:rPr>
+      </w:pPr>
+    </w:p>
+    <w:p>
+      <w:pPr>
         <w:spacing w:line="240" w:lineRule="auto"/>
         <w:ind w:right="-608"/>
         <w:rPr>
@@ -4985,44 +5261,6 @@
     </w:p>
     <w:p>
       <w:pPr>
-        <w:spacing w:after="160" w:line="259" w:lineRule="auto"/>
-        <w:rPr>
-          <w:sz w:val="30"/>
-          <w:szCs w:val="30"/>
-        </w:rPr>
-      </w:pPr>
-    </w:p>
-    <w:p>
-      <w:pPr>
-        <w:ind w:right="-607"/>
-        <w:rPr>
-          <w:sz w:val="30"/>
-          <w:szCs w:val="30"/>
-        </w:rPr>
-      </w:pPr>
-    </w:p>
-    <w:p>
-      <w:pPr>
-        <w:ind w:right="-607"/>
-        <w:rPr>
-          <w:sz w:val="30"/>
-          <w:szCs w:val="30"/>
-        </w:rPr>
-      </w:pPr>
-    </w:p>
-    <w:p>
-      <w:pPr>
-        <w:ind w:right="-607"/>
-        <w:rPr>
-          <w:b/>
-          <w:sz w:val="30"/>
-          <w:szCs w:val="30"/>
-          <w:u w:val="single"/>
-        </w:rPr>
-      </w:pPr>
-    </w:p>
-    <w:p>
-      <w:pPr>
         <w:spacing w:line="240" w:lineRule="auto"/>
         <w:ind w:right="-608"/>
         <w:rPr>
@@ -5033,6 +5271,39 @@
     </w:p>
     <w:p>
       <w:pPr>
+        <w:ind w:right="-607"/>
+        <w:rPr>
+          <w:b/>
+          <w:sz w:val="30"/>
+          <w:szCs w:val="30"/>
+          <w:u w:val="single"/>
+        </w:rPr>
+      </w:pPr>
+    </w:p>
+    <w:p>
+      <w:pPr>
+        <w:ind w:right="-607"/>
+        <w:rPr>
+          <w:b/>
+          <w:sz w:val="30"/>
+          <w:szCs w:val="30"/>
+          <w:u w:val="single"/>
+        </w:rPr>
+      </w:pPr>
+    </w:p>
+    <w:p>
+      <w:pPr>
+        <w:spacing w:after="160" w:line="259" w:lineRule="auto"/>
+        <w:rPr>
+          <w:b/>
+          <w:sz w:val="30"/>
+          <w:szCs w:val="30"/>
+          <w:u w:val="single"/>
+        </w:rPr>
+      </w:pPr>
+    </w:p>
+    <w:p>
+      <w:pPr>
         <w:spacing w:line="240" w:lineRule="auto"/>
         <w:ind w:right="-608"/>
         <w:rPr>
@@ -5043,34 +5314,10 @@
     </w:p>
     <w:p>
       <w:pPr>
-        <w:ind w:right="-607"/>
-        <w:rPr>
-          <w:b/>
-          <w:sz w:val="30"/>
-          <w:szCs w:val="30"/>
-          <w:u w:val="single"/>
-        </w:rPr>
-      </w:pPr>
-    </w:p>
-    <w:p>
-      <w:pPr>
-        <w:ind w:right="-607"/>
-        <w:rPr>
-          <w:b/>
-          <w:sz w:val="30"/>
-          <w:szCs w:val="30"/>
-          <w:u w:val="single"/>
-        </w:rPr>
-      </w:pPr>
-    </w:p>
-    <w:p>
-      <w:pPr>
         <w:spacing w:after="160" w:line="259" w:lineRule="auto"/>
         <w:rPr>
-          <w:b/>
-          <w:sz w:val="30"/>
-          <w:szCs w:val="30"/>
-          <w:u w:val="single"/>
+          <w:sz w:val="30"/>
+          <w:szCs w:val="30"/>
         </w:rPr>
       </w:pPr>
     </w:p>
@@ -5088,25 +5335,6 @@
       <w:pPr>
         <w:spacing w:after="160" w:line="259" w:lineRule="auto"/>
         <w:rPr>
-          <w:sz w:val="30"/>
-          <w:szCs w:val="30"/>
-        </w:rPr>
-      </w:pPr>
-    </w:p>
-    <w:p>
-      <w:pPr>
-        <w:spacing w:line="240" w:lineRule="auto"/>
-        <w:ind w:right="-608"/>
-        <w:rPr>
-          <w:sz w:val="30"/>
-          <w:szCs w:val="30"/>
-        </w:rPr>
-      </w:pPr>
-    </w:p>
-    <w:p>
-      <w:pPr>
-        <w:spacing w:after="160" w:line="259" w:lineRule="auto"/>
-        <w:rPr>
           <w:sz w:val="18"/>
           <w:szCs w:val="18"/>
         </w:rPr>
@@ -5131,7 +5359,7 @@
       </w:pPr>
     </w:p>
     <w:sectPr>
-      <w:footerReference w:type="default" r:id="rId32"/>
+      <w:footerReference w:type="default" r:id="rId37"/>
       <w:pgSz w:w="11909" w:h="16834"/>
       <w:pgMar w:top="1440" w:right="1440" w:bottom="1440" w:left="1440" w:header="720" w:footer="720" w:gutter="0"/>
       <w:pgNumType w:start="1"/>
@@ -6297,7 +6525,7 @@
 </file>
 
 <file path=customXml/itemProps1.xml><?xml version="1.0" encoding="utf-8"?>
-<ds:datastoreItem xmlns:ds="http://schemas.openxmlformats.org/officeDocument/2006/customXml" ds:itemID="{B3BA4BCA-55C4-4A08-9BA9-9C76BC9362FF}">
+<ds:datastoreItem xmlns:ds="http://schemas.openxmlformats.org/officeDocument/2006/customXml" ds:itemID="{9EE62F1E-25F7-4CBB-9AF4-50D0B7FDF739}">
   <ds:schemaRefs>
     <ds:schemaRef ds:uri="http://schemas.openxmlformats.org/officeDocument/2006/bibliography"/>
   </ds:schemaRefs>

</xml_diff>

<commit_message>
últimos cambios web, presentación y carpeta de validación
</commit_message>
<xml_diff>
--- a/LLMM/Documentacion WHITEFLASAPP.docx
+++ b/LLMM/Documentacion WHITEFLASAPP.docx
@@ -1463,7 +1463,21 @@
           <w:sz w:val="24"/>
           <w:szCs w:val="24"/>
         </w:rPr>
-        <w:t>ará un formulario de valoración funcional.</w:t>
+        <w:t>ará un fo</w:t>
+      </w:r>
+      <w:r>
+        <w:rPr>
+          <w:sz w:val="24"/>
+          <w:szCs w:val="24"/>
+        </w:rPr>
+        <w:t>rmulario de valoración y contacto</w:t>
+      </w:r>
+      <w:r>
+        <w:rPr>
+          <w:sz w:val="24"/>
+          <w:szCs w:val="24"/>
+        </w:rPr>
+        <w:t>.</w:t>
       </w:r>
     </w:p>
     <w:p>
@@ -2783,23 +2797,7 @@
           <w:sz w:val="30"/>
           <w:szCs w:val="30"/>
         </w:rPr>
-        <w:t xml:space="preserve">La </w:t>
-      </w:r>
-      <w:proofErr w:type="spellStart"/>
-      <w:r>
-        <w:rPr>
-          <w:sz w:val="30"/>
-          <w:szCs w:val="30"/>
-        </w:rPr>
-        <w:t>la</w:t>
-      </w:r>
-      <w:proofErr w:type="spellEnd"/>
-      <w:r>
-        <w:rPr>
-          <w:sz w:val="30"/>
-          <w:szCs w:val="30"/>
-        </w:rPr>
-        <w:t xml:space="preserve"> dirección és</w:t>
+        <w:t>La la dirección és</w:t>
       </w:r>
       <w:r>
         <w:rPr>
@@ -3010,45 +3008,48 @@
       <w:pPr>
         <w:ind w:right="-607"/>
         <w:rPr>
-          <w:b/>
-          <w:sz w:val="30"/>
-          <w:szCs w:val="30"/>
-        </w:rPr>
-      </w:pPr>
-      <w:r>
-        <w:rPr>
           <w:sz w:val="18"/>
           <w:szCs w:val="18"/>
         </w:rPr>
-        <w:t xml:space="preserve">                                          </w:t>
-      </w:r>
-    </w:p>
-    <w:p>
-      <w:pPr>
-        <w:ind w:right="-607"/>
-        <w:rPr>
-          <w:b/>
-          <w:i/>
+      </w:pPr>
+      <w:r>
+        <w:rPr>
+          <w:sz w:val="18"/>
+          <w:szCs w:val="18"/>
+        </w:rPr>
+        <w:t xml:space="preserve">          </w:t>
+      </w:r>
+      <w:r>
+        <w:rPr>
+          <w:sz w:val="18"/>
+          <w:szCs w:val="18"/>
+        </w:rPr>
+        <w:t xml:space="preserve">                              </w:t>
+      </w:r>
+    </w:p>
+    <w:p>
+      <w:pPr>
+        <w:ind w:right="-607"/>
+        <w:rPr>
+          <w:sz w:val="18"/>
+          <w:szCs w:val="18"/>
+        </w:rPr>
+      </w:pPr>
+      <w:r>
+        <w:rPr>
+          <w:sz w:val="18"/>
+          <w:szCs w:val="18"/>
+        </w:rPr>
+        <w:lastRenderedPageBreak/>
+        <w:t xml:space="preserve">            </w:t>
+      </w:r>
+      <w:r>
+        <w:rPr>
+          <w:b/>
           <w:sz w:val="32"/>
           <w:szCs w:val="32"/>
         </w:rPr>
-      </w:pPr>
-      <w:r>
-        <w:rPr>
-          <w:b/>
-          <w:sz w:val="30"/>
-          <w:szCs w:val="30"/>
-        </w:rPr>
-        <w:lastRenderedPageBreak/>
-        <w:t xml:space="preserve"> </w:t>
-      </w:r>
-      <w:r>
-        <w:rPr>
-          <w:b/>
-          <w:sz w:val="32"/>
-          <w:szCs w:val="32"/>
-        </w:rPr>
-        <w:t xml:space="preserve">        </w:t>
+        <w:t xml:space="preserve">  </w:t>
       </w:r>
       <w:r>
         <w:rPr>
@@ -3251,6 +3252,7 @@
         <w:rPr>
           <w:sz w:val="24"/>
           <w:szCs w:val="24"/>
+          <w:u w:val="single"/>
         </w:rPr>
       </w:pPr>
       <w:r>
@@ -3259,10 +3261,10 @@
           <w:lang w:val="es-ES"/>
         </w:rPr>
         <w:drawing>
-          <wp:inline distT="0" distB="0" distL="0" distR="0" wp14:anchorId="56F4B1FC" wp14:editId="0AADBA36">
-            <wp:extent cx="5733415" cy="3182620"/>
-            <wp:effectExtent l="0" t="0" r="635" b="0"/>
-            <wp:docPr id="7" name="Imagen 7"/>
+          <wp:inline distT="0" distB="0" distL="0" distR="0" wp14:anchorId="3BB91BA1" wp14:editId="0FBD39FC">
+            <wp:extent cx="5733415" cy="3409315"/>
+            <wp:effectExtent l="0" t="0" r="635" b="635"/>
+            <wp:docPr id="12" name="Imagen 12"/>
             <wp:cNvGraphicFramePr>
               <a:graphicFrameLocks xmlns:a="http://schemas.openxmlformats.org/drawingml/2006/main" noChangeAspect="1"/>
             </wp:cNvGraphicFramePr>
@@ -3282,7 +3284,7 @@
                   <pic:spPr>
                     <a:xfrm>
                       <a:off x="0" y="0"/>
-                      <a:ext cx="5733415" cy="3182620"/>
+                      <a:ext cx="5733415" cy="3409315"/>
                     </a:xfrm>
                     <a:prstGeom prst="rect">
                       <a:avLst/>
@@ -3294,15 +3296,6 @@
           </wp:inline>
         </w:drawing>
       </w:r>
-    </w:p>
-    <w:p>
-      <w:pPr>
-        <w:ind w:left="566" w:right="-607"/>
-        <w:rPr>
-          <w:sz w:val="24"/>
-          <w:szCs w:val="24"/>
-        </w:rPr>
-      </w:pPr>
     </w:p>
     <w:p>
       <w:pPr>
@@ -3748,18 +3741,7 @@
           <w:szCs w:val="30"/>
           <w:u w:val="single"/>
         </w:rPr>
-        <w:t>2.4 U</w:t>
-      </w:r>
-      <w:bookmarkStart w:id="0" w:name="_GoBack"/>
-      <w:bookmarkEnd w:id="0"/>
-      <w:r>
-        <w:rPr>
-          <w:b/>
-          <w:sz w:val="30"/>
-          <w:szCs w:val="30"/>
-          <w:u w:val="single"/>
-        </w:rPr>
-        <w:t>RLs                                                                                       .</w:t>
+        <w:t>2.4 URLs                                                                                       .</w:t>
       </w:r>
     </w:p>
     <w:p>
@@ -4230,6 +4212,38 @@
           <w:sz w:val="30"/>
           <w:szCs w:val="30"/>
         </w:rPr>
+        <w:t>-Filezilla</w:t>
+      </w:r>
+    </w:p>
+    <w:p>
+      <w:pPr>
+        <w:ind w:left="720" w:right="-607"/>
+        <w:rPr>
+          <w:sz w:val="30"/>
+          <w:szCs w:val="30"/>
+        </w:rPr>
+      </w:pPr>
+      <w:r>
+        <w:rPr>
+          <w:sz w:val="30"/>
+          <w:szCs w:val="30"/>
+        </w:rPr>
+        <w:t>-Cyberpanel</w:t>
+      </w:r>
+    </w:p>
+    <w:p>
+      <w:pPr>
+        <w:ind w:left="720" w:right="-607"/>
+        <w:rPr>
+          <w:sz w:val="30"/>
+          <w:szCs w:val="30"/>
+        </w:rPr>
+      </w:pPr>
+      <w:r>
+        <w:rPr>
+          <w:sz w:val="30"/>
+          <w:szCs w:val="30"/>
+        </w:rPr>
         <w:t>-VisualCode Studio</w:t>
       </w:r>
     </w:p>
@@ -4397,6 +4411,15 @@
         </w:rPr>
         <w:t xml:space="preserve">                   -W3Schools</w:t>
       </w:r>
+      <w:r>
+        <w:rPr>
+          <w:sz w:val="30"/>
+          <w:szCs w:val="30"/>
+        </w:rPr>
+        <w:t>/ValidatorW3</w:t>
+      </w:r>
+      <w:bookmarkStart w:id="0" w:name="_GoBack"/>
+      <w:bookmarkEnd w:id="0"/>
     </w:p>
     <w:p>
       <w:pPr>
@@ -4459,7 +4482,7 @@
           <w:sz w:val="30"/>
           <w:szCs w:val="30"/>
         </w:rPr>
-        <w:t xml:space="preserve">                   -Wikipedia</w:t>
+        <w:t xml:space="preserve">                   -Imágenes de compras.</w:t>
       </w:r>
     </w:p>
     <w:p>
@@ -4475,7 +4498,7 @@
           <w:sz w:val="30"/>
           <w:szCs w:val="30"/>
         </w:rPr>
-        <w:t xml:space="preserve">                   -Imágenes de compras.</w:t>
+        <w:t xml:space="preserve">                   -Amazon.es.</w:t>
       </w:r>
     </w:p>
     <w:p>
@@ -4491,7 +4514,7 @@
           <w:sz w:val="30"/>
           <w:szCs w:val="30"/>
         </w:rPr>
-        <w:t xml:space="preserve">                   -Amazon.es.</w:t>
+        <w:t xml:space="preserve">                   -Wallapop</w:t>
       </w:r>
     </w:p>
     <w:p>
@@ -4507,7 +4530,7 @@
           <w:sz w:val="30"/>
           <w:szCs w:val="30"/>
         </w:rPr>
-        <w:t xml:space="preserve">                   -Wallapop</w:t>
+        <w:t xml:space="preserve">                   -Google Drive</w:t>
       </w:r>
     </w:p>
     <w:p>
@@ -4523,7 +4546,7 @@
           <w:sz w:val="30"/>
           <w:szCs w:val="30"/>
         </w:rPr>
-        <w:t xml:space="preserve">                   -Google Drive</w:t>
+        <w:t xml:space="preserve">                   -NinjaMockup</w:t>
       </w:r>
     </w:p>
     <w:p>
@@ -4539,7 +4562,7 @@
           <w:sz w:val="30"/>
           <w:szCs w:val="30"/>
         </w:rPr>
-        <w:t xml:space="preserve">                   -NinjaMockup</w:t>
+        <w:t xml:space="preserve">                   -Facebook</w:t>
       </w:r>
     </w:p>
     <w:p>
@@ -4555,7 +4578,7 @@
           <w:sz w:val="30"/>
           <w:szCs w:val="30"/>
         </w:rPr>
-        <w:t xml:space="preserve">                   -Facebook</w:t>
+        <w:t xml:space="preserve">                   -Instagram</w:t>
       </w:r>
     </w:p>
     <w:p>
@@ -4571,7 +4594,7 @@
           <w:sz w:val="30"/>
           <w:szCs w:val="30"/>
         </w:rPr>
-        <w:t xml:space="preserve">                   -Instagram</w:t>
+        <w:t xml:space="preserve">                   -Twitter</w:t>
       </w:r>
     </w:p>
     <w:p>
@@ -4587,7 +4610,7 @@
           <w:sz w:val="30"/>
           <w:szCs w:val="30"/>
         </w:rPr>
-        <w:t xml:space="preserve">                   -Twitter</w:t>
+        <w:t xml:space="preserve">                   -Pixabay</w:t>
       </w:r>
     </w:p>
     <w:p>
@@ -4598,40 +4621,23 @@
           <w:szCs w:val="30"/>
         </w:rPr>
       </w:pPr>
-      <w:r>
-        <w:rPr>
-          <w:sz w:val="30"/>
-          <w:szCs w:val="30"/>
-        </w:rPr>
-        <w:t xml:space="preserve">                   -Pixabay</w:t>
-      </w:r>
-    </w:p>
-    <w:p>
-      <w:pPr>
-        <w:ind w:left="-141" w:right="-607" w:hanging="708"/>
-        <w:rPr>
-          <w:sz w:val="30"/>
-          <w:szCs w:val="30"/>
-        </w:rPr>
-      </w:pPr>
-    </w:p>
-    <w:p>
-      <w:pPr>
-        <w:ind w:right="-607"/>
-        <w:rPr>
-          <w:b/>
-          <w:sz w:val="30"/>
-          <w:szCs w:val="30"/>
-          <w:u w:val="single"/>
-        </w:rPr>
-      </w:pPr>
-      <w:r>
-        <w:rPr>
-          <w:b/>
-          <w:sz w:val="30"/>
-          <w:szCs w:val="30"/>
-        </w:rPr>
-        <w:lastRenderedPageBreak/>
+    </w:p>
+    <w:p>
+      <w:pPr>
+        <w:ind w:right="-607"/>
+        <w:rPr>
+          <w:b/>
+          <w:sz w:val="30"/>
+          <w:szCs w:val="30"/>
+          <w:u w:val="single"/>
+        </w:rPr>
+      </w:pPr>
+      <w:r>
+        <w:rPr>
+          <w:b/>
+          <w:sz w:val="30"/>
+          <w:szCs w:val="30"/>
+        </w:rPr>
         <w:t xml:space="preserve">             </w:t>
       </w:r>
       <w:r>
@@ -5135,56 +5141,6 @@
     </w:p>
     <w:p>
       <w:pPr>
-        <w:pBdr>
-          <w:bottom w:val="single" w:sz="6" w:space="1" w:color="auto"/>
-        </w:pBdr>
-        <w:spacing w:after="160" w:line="259" w:lineRule="auto"/>
-        <w:rPr>
-          <w:sz w:val="30"/>
-          <w:szCs w:val="30"/>
-        </w:rPr>
-      </w:pPr>
-    </w:p>
-    <w:p>
-      <w:pPr>
-        <w:spacing w:after="160" w:line="259" w:lineRule="auto"/>
-        <w:rPr>
-          <w:sz w:val="30"/>
-          <w:szCs w:val="30"/>
-        </w:rPr>
-      </w:pPr>
-    </w:p>
-    <w:p>
-      <w:pPr>
-        <w:spacing w:after="160" w:line="259" w:lineRule="auto"/>
-        <w:rPr>
-          <w:sz w:val="30"/>
-          <w:szCs w:val="30"/>
-        </w:rPr>
-      </w:pPr>
-      <w:r>
-        <w:rPr>
-          <w:sz w:val="30"/>
-          <w:szCs w:val="30"/>
-        </w:rPr>
-        <w:pict>
-          <v:shape id="_x0000_i1027" type="#_x0000_t75" style="width:451.5pt;height:146.25pt">
-            <v:imagedata r:id="rId35" o:title="ValidationCONTACTO"/>
-          </v:shape>
-        </w:pict>
-      </w:r>
-    </w:p>
-    <w:p>
-      <w:pPr>
-        <w:spacing w:after="160" w:line="259" w:lineRule="auto"/>
-        <w:rPr>
-          <w:sz w:val="30"/>
-          <w:szCs w:val="30"/>
-        </w:rPr>
-      </w:pPr>
-    </w:p>
-    <w:p>
-      <w:pPr>
         <w:ind w:right="-607"/>
         <w:rPr>
           <w:sz w:val="30"/>
@@ -5216,7 +5172,7 @@
                     </pic:cNvPicPr>
                   </pic:nvPicPr>
                   <pic:blipFill>
-                    <a:blip r:embed="rId36">
+                    <a:blip r:embed="rId35">
                       <a:extLst>
                         <a:ext uri="{28A0092B-C50C-407E-A947-70E740481C1C}">
                           <a14:useLocalDpi xmlns:a14="http://schemas.microsoft.com/office/drawing/2010/main" val="0"/>
@@ -5267,6 +5223,62 @@
           <w:u w:val="single"/>
         </w:rPr>
       </w:pPr>
+      <w:r>
+        <w:rPr>
+          <w:noProof/>
+          <w:sz w:val="30"/>
+          <w:szCs w:val="30"/>
+          <w:lang w:val="es-ES"/>
+        </w:rPr>
+        <w:drawing>
+          <wp:inline distT="0" distB="0" distL="0" distR="0">
+            <wp:extent cx="5733415" cy="1857169"/>
+            <wp:effectExtent l="0" t="0" r="635" b="0"/>
+            <wp:docPr id="13" name="Imagen 13" descr="ValidationCONTACTO"/>
+            <wp:cNvGraphicFramePr>
+              <a:graphicFrameLocks xmlns:a="http://schemas.openxmlformats.org/drawingml/2006/main" noChangeAspect="1"/>
+            </wp:cNvGraphicFramePr>
+            <a:graphic xmlns:a="http://schemas.openxmlformats.org/drawingml/2006/main">
+              <a:graphicData uri="http://schemas.openxmlformats.org/drawingml/2006/picture">
+                <pic:pic xmlns:pic="http://schemas.openxmlformats.org/drawingml/2006/picture">
+                  <pic:nvPicPr>
+                    <pic:cNvPr id="0" name="Picture 5" descr="ValidationCONTACTO"/>
+                    <pic:cNvPicPr>
+                      <a:picLocks noChangeAspect="1" noChangeArrowheads="1"/>
+                    </pic:cNvPicPr>
+                  </pic:nvPicPr>
+                  <pic:blipFill>
+                    <a:blip r:embed="rId36">
+                      <a:extLst>
+                        <a:ext uri="{28A0092B-C50C-407E-A947-70E740481C1C}">
+                          <a14:useLocalDpi xmlns:a14="http://schemas.microsoft.com/office/drawing/2010/main" val="0"/>
+                        </a:ext>
+                      </a:extLst>
+                    </a:blip>
+                    <a:srcRect/>
+                    <a:stretch>
+                      <a:fillRect/>
+                    </a:stretch>
+                  </pic:blipFill>
+                  <pic:spPr bwMode="auto">
+                    <a:xfrm>
+                      <a:off x="0" y="0"/>
+                      <a:ext cx="5733415" cy="1857169"/>
+                    </a:xfrm>
+                    <a:prstGeom prst="rect">
+                      <a:avLst/>
+                    </a:prstGeom>
+                    <a:noFill/>
+                    <a:ln>
+                      <a:noFill/>
+                    </a:ln>
+                  </pic:spPr>
+                </pic:pic>
+              </a:graphicData>
+            </a:graphic>
+          </wp:inline>
+        </w:drawing>
+      </w:r>
     </w:p>
     <w:p>
       <w:pPr>
@@ -6544,7 +6556,7 @@
 </file>
 
 <file path=customXml/itemProps1.xml><?xml version="1.0" encoding="utf-8"?>
-<ds:datastoreItem xmlns:ds="http://schemas.openxmlformats.org/officeDocument/2006/customXml" ds:itemID="{014516AE-5260-47D2-BCC9-AF95A401A9A4}">
+<ds:datastoreItem xmlns:ds="http://schemas.openxmlformats.org/officeDocument/2006/customXml" ds:itemID="{50083EB3-15A4-42BD-AF8B-600B82F31DB1}">
   <ds:schemaRefs>
     <ds:schemaRef ds:uri="http://schemas.openxmlformats.org/officeDocument/2006/bibliography"/>
   </ds:schemaRefs>

</xml_diff>